<commit_message>
first commit in branch1
</commit_message>
<xml_diff>
--- a/hello.docx
+++ b/hello.docx
@@ -4,7 +4,13 @@
   <w:body>
     <w:p>
       <w:r>
-        <w:t>Fadsfsafd</w:t>
+        <w:t>Fadsfs</w:t>
+      </w:r>
+      <w:r>
+        <w:t>XXXXX</w:t>
+      </w:r>
+      <w:r>
+        <w:t>afd</w:t>
       </w:r>
     </w:p>
     <w:p/>

</xml_diff>